<commit_message>
Adjust title on the cover
</commit_message>
<xml_diff>
--- a/build/docx/BogZachowalSwojTekst.docx
+++ b/build/docx/BogZachowalSwojTekst.docx
@@ -212,14 +212,34 @@
       <w:pPr>
         <w:pStyle w:val="Heading1"/>
       </w:pPr>
-      <w:bookmarkStart w:id="20" w:name="introduction"/>
-      <w:r>
-        <w:t xml:space="preserve">Introduction</w:t>
+      <w:bookmarkStart w:id="20" w:name="bóg-zachował-swój-tekst"/>
+      <w:r>
+        <w:t xml:space="preserve">Bóg zachował swój tekst!</w:t>
       </w:r>
       <w:bookmarkEnd w:id="20"/>
     </w:p>
     <w:p>
       <w:pPr>
+        <w:pStyle w:val="Heading2"/>
+      </w:pPr>
+      <w:bookmarkStart w:id="21" w:name="boskie-zachowanie-nowego-testamentu"/>
+      <w:r>
+        <w:t xml:space="preserve">Boskie zachowanie Nowego Testamentu</w:t>
+      </w:r>
+      <w:bookmarkEnd w:id="21"/>
+    </w:p>
+    <w:p>
+      <w:pPr>
+        <w:pStyle w:val="Heading3"/>
+      </w:pPr>
+      <w:bookmarkStart w:id="22" w:name="czwarta-edycja"/>
+      <w:r>
+        <w:t xml:space="preserve">Czwarta Edycja</w:t>
+      </w:r>
+      <w:bookmarkEnd w:id="22"/>
+    </w:p>
+    <w:p>
+      <w:pPr>
         <w:pStyle w:val="FirstParagraph"/>
       </w:pPr>
       <w:r>
@@ -242,7 +262,7 @@
       <w:r>
         <w:t xml:space="preserve"> </w:t>
       </w:r>
-      <w:hyperlink r:id="rId21">
+      <w:hyperlink r:id="rId23">
         <w:r>
           <w:rPr>
             <w:rStyle w:val="Hyperlink"/>
@@ -259,7 +279,7 @@
       <w:r>
         <w:t xml:space="preserve"> </w:t>
       </w:r>
-      <w:hyperlink r:id="rId22">
+      <w:hyperlink r:id="rId24">
         <w:r>
           <w:rPr>
             <w:rStyle w:val="Hyperlink"/>
@@ -276,12 +296,12 @@
       <w:r>
         <w:t xml:space="preserve"> </w:t>
       </w:r>
-      <w:hyperlink r:id="rId23">
+      <w:hyperlink r:id="rId25">
         <w:r>
           <w:rPr>
             <w:rStyle w:val="Hyperlink"/>
           </w:rPr>
-          <w:t xml:space="preserve">docs</w:t>
+          <w:t xml:space="preserve">docx</w:t>
         </w:r>
       </w:hyperlink>
     </w:p>
@@ -289,11 +309,11 @@
       <w:pPr>
         <w:pStyle w:val="Heading2"/>
       </w:pPr>
-      <w:bookmarkStart w:id="24" w:name="first-images"/>
+      <w:bookmarkStart w:id="26" w:name="first-images"/>
       <w:r>
         <w:t xml:space="preserve">First: Images</w:t>
       </w:r>
-      <w:bookmarkEnd w:id="24"/>
+      <w:bookmarkEnd w:id="26"/>
     </w:p>
     <w:p>
       <w:pPr>
@@ -323,7 +343,7 @@
                     </pic:cNvPicPr>
                   </pic:nvPicPr>
                   <pic:blipFill>
-                    <a:blip r:embed="rId25"/>
+                    <a:blip r:embed="rId27"/>
                     <a:stretch>
                       <a:fillRect/>
                     </a:stretch>
@@ -386,7 +406,7 @@
                     </pic:cNvPicPr>
                   </pic:nvPicPr>
                   <pic:blipFill>
-                    <a:blip r:embed="rId25"/>
+                    <a:blip r:embed="rId27"/>
                     <a:stretch>
                       <a:fillRect/>
                     </a:stretch>
@@ -425,11 +445,11 @@
       <w:pPr>
         <w:pStyle w:val="Heading2"/>
       </w:pPr>
-      <w:bookmarkStart w:id="26" w:name="second-tables"/>
+      <w:bookmarkStart w:id="28" w:name="second-tables"/>
       <w:r>
         <w:t xml:space="preserve">Second: Tables</w:t>
       </w:r>
-      <w:bookmarkEnd w:id="26"/>
+      <w:bookmarkEnd w:id="28"/>
     </w:p>
     <w:p>
       <w:pPr>
@@ -621,11 +641,11 @@
       <w:pPr>
         <w:pStyle w:val="Heading2"/>
       </w:pPr>
-      <w:bookmarkStart w:id="27" w:name="third-equations"/>
+      <w:bookmarkStart w:id="29" w:name="third-equations"/>
       <w:r>
         <w:t xml:space="preserve">Third: Equations</w:t>
       </w:r>
-      <w:bookmarkEnd w:id="27"/>
+      <w:bookmarkEnd w:id="29"/>
     </w:p>
     <w:p>
       <w:pPr>
@@ -845,11 +865,11 @@
       <w:pPr>
         <w:pStyle w:val="Heading2"/>
       </w:pPr>
-      <w:bookmarkStart w:id="28" w:name="fourth-cross-references"/>
+      <w:bookmarkStart w:id="30" w:name="fourth-cross-references"/>
       <w:r>
         <w:t xml:space="preserve">Fourth: Cross references</w:t>
       </w:r>
-      <w:bookmarkEnd w:id="28"/>
+      <w:bookmarkEnd w:id="30"/>
     </w:p>
     <w:p>
       <w:pPr>
@@ -861,7 +881,7 @@
       <w:r>
         <w:t xml:space="preserve"> </w:t>
       </w:r>
-      <w:hyperlink r:id="rId29">
+      <w:hyperlink r:id="rId31">
         <w:r>
           <w:rPr>
             <w:rStyle w:val="Hyperlink"/>
@@ -952,7 +972,7 @@
       <w:pPr>
         <w:pStyle w:val="CaptionedFigure"/>
       </w:pPr>
-      <w:bookmarkStart w:id="30" w:name="fig:seagull"/>
+      <w:bookmarkStart w:id="32" w:name="fig:seagull"/>
       <w:r>
         <w:drawing>
           <wp:inline>
@@ -969,7 +989,7 @@
                     </pic:cNvPicPr>
                   </pic:nvPicPr>
                   <pic:blipFill>
-                    <a:blip r:embed="rId25"/>
+                    <a:blip r:embed="rId27"/>
                     <a:stretch>
                       <a:fillRect/>
                     </a:stretch>
@@ -995,7 +1015,7 @@
           </wp:inline>
         </w:drawing>
       </w:r>
-      <w:bookmarkEnd w:id="30"/>
+      <w:bookmarkEnd w:id="32"/>
     </w:p>
     <w:p>
       <w:pPr>
@@ -1175,11 +1195,11 @@
       <w:pPr>
         <w:pStyle w:val="Heading1"/>
       </w:pPr>
-      <w:bookmarkStart w:id="31" w:name="installation"/>
+      <w:bookmarkStart w:id="33" w:name="installation"/>
       <w:r>
         <w:t xml:space="preserve">Installation</w:t>
       </w:r>
-      <w:bookmarkEnd w:id="31"/>
+      <w:bookmarkEnd w:id="33"/>
     </w:p>
     <w:p>
       <w:pPr>
@@ -1194,24 +1214,7 @@
         <w:pStyle w:val="BodyText"/>
       </w:pPr>
       <w:r>
-        <w:t xml:space="preserve">For further information, check the</w:t>
-      </w:r>
-      <w:r>
-        <w:t xml:space="preserve"> </w:t>
-      </w:r>
-      <w:hyperlink w:anchor="introduction">
-        <w:r>
-          <w:rPr>
-            <w:rStyle w:val="Hyperlink"/>
-          </w:rPr>
-          <w:t xml:space="preserve">Introduction</w:t>
-        </w:r>
-      </w:hyperlink>
-      <w:r>
-        <w:t xml:space="preserve"> </w:t>
-      </w:r>
-      <w:r>
-        <w:t xml:space="preserve">chapter.</w:t>
+        <w:t xml:space="preserve">For further information, check the [Introduction] chapter.</w:t>
       </w:r>
     </w:p>
     <w:p>
@@ -1265,11 +1268,11 @@
       <w:pPr>
         <w:pStyle w:val="Heading1"/>
       </w:pPr>
-      <w:bookmarkStart w:id="32" w:name="usage"/>
+      <w:bookmarkStart w:id="34" w:name="usage"/>
       <w:r>
         <w:t xml:space="preserve">Usage</w:t>
       </w:r>
-      <w:bookmarkEnd w:id="32"/>
+      <w:bookmarkEnd w:id="34"/>
     </w:p>
     <w:p>
       <w:pPr>
@@ -1283,11 +1286,11 @@
       <w:pPr>
         <w:pStyle w:val="Heading1"/>
       </w:pPr>
-      <w:bookmarkStart w:id="33" w:name="references"/>
+      <w:bookmarkStart w:id="35" w:name="references"/>
       <w:r>
         <w:t xml:space="preserve">References</w:t>
       </w:r>
-      <w:bookmarkEnd w:id="33"/>
+      <w:bookmarkEnd w:id="35"/>
     </w:p>
     <w:p>
       <w:pPr>
@@ -1297,7 +1300,7 @@
         </w:numPr>
         <w:pStyle w:val="Compact"/>
       </w:pPr>
-      <w:hyperlink r:id="rId34">
+      <w:hyperlink r:id="rId36">
         <w:r>
           <w:rPr>
             <w:rStyle w:val="Hyperlink"/>
@@ -1314,7 +1317,7 @@
         </w:numPr>
         <w:pStyle w:val="Compact"/>
       </w:pPr>
-      <w:hyperlink r:id="rId35">
+      <w:hyperlink r:id="rId37">
         <w:r>
           <w:rPr>
             <w:rStyle w:val="Hyperlink"/>

</xml_diff>

<commit_message>
Try to separate title and subtitle
</commit_message>
<xml_diff>
--- a/build/docx/BogZachowalSwojTekst.docx
+++ b/build/docx/BogZachowalSwojTekst.docx
@@ -2,186 +2,6 @@
 <file path=word/document.xml><?xml version="1.0" encoding="utf-8"?>
 <w:document xmlns:w="http://schemas.openxmlformats.org/wordprocessingml/2006/main" xmlns:m="http://schemas.openxmlformats.org/officeDocument/2006/math" xmlns:r="http://schemas.openxmlformats.org/officeDocument/2006/relationships" xmlns:o="urn:schemas-microsoft-com:office:office" xmlns:v="urn:schemas-microsoft-com:vml" xmlns:w10="urn:schemas-microsoft-com:office:word" xmlns:a="http://schemas.openxmlformats.org/drawingml/2006/main" xmlns:pic="http://schemas.openxmlformats.org/drawingml/2006/picture" xmlns:wp="http://schemas.openxmlformats.org/drawingml/2006/wordprocessingDrawing">
   <w:body>
-    <w:p>
-      <w:pPr>
-        <w:pStyle w:val="Title"/>
-      </w:pPr>
-      <w:r>
-        <w:t xml:space="preserve">Bóg</w:t>
-      </w:r>
-      <w:r>
-        <w:t xml:space="preserve"> </w:t>
-      </w:r>
-      <w:r>
-        <w:t xml:space="preserve">zachował</w:t>
-      </w:r>
-      <w:r>
-        <w:t xml:space="preserve"> </w:t>
-      </w:r>
-      <w:r>
-        <w:t xml:space="preserve">swój</w:t>
-      </w:r>
-      <w:r>
-        <w:t xml:space="preserve"> </w:t>
-      </w:r>
-      <w:r>
-        <w:t xml:space="preserve">tekst!</w:t>
-      </w:r>
-      <w:r>
-        <w:t xml:space="preserve"> </w:t>
-      </w:r>
-      <w:r>
-        <w:t xml:space="preserve">Boskie</w:t>
-      </w:r>
-      <w:r>
-        <w:t xml:space="preserve"> </w:t>
-      </w:r>
-      <w:r>
-        <w:t xml:space="preserve">zachowanie</w:t>
-      </w:r>
-      <w:r>
-        <w:t xml:space="preserve"> </w:t>
-      </w:r>
-      <w:r>
-        <w:t xml:space="preserve">Nowego</w:t>
-      </w:r>
-      <w:r>
-        <w:t xml:space="preserve"> </w:t>
-      </w:r>
-      <w:r>
-        <w:t xml:space="preserve">Testamentu</w:t>
-      </w:r>
-    </w:p>
-    <w:p>
-      <w:pPr>
-        <w:pStyle w:val="Author"/>
-      </w:pPr>
-      <w:r>
-        <w:t xml:space="preserve">Wilbur</w:t>
-      </w:r>
-      <w:r>
-        <w:t xml:space="preserve"> </w:t>
-      </w:r>
-      <w:r>
-        <w:t xml:space="preserve">N.</w:t>
-      </w:r>
-      <w:r>
-        <w:t xml:space="preserve"> </w:t>
-      </w:r>
-      <w:r>
-        <w:t xml:space="preserve">Pickering,</w:t>
-      </w:r>
-      <w:r>
-        <w:t xml:space="preserve"> </w:t>
-      </w:r>
-      <w:r>
-        <w:t xml:space="preserve">ThM</w:t>
-      </w:r>
-      <w:r>
-        <w:t xml:space="preserve"> </w:t>
-      </w:r>
-      <w:r>
-        <w:t xml:space="preserve">PhD</w:t>
-      </w:r>
-    </w:p>
-    <w:p>
-      <w:pPr>
-        <w:pStyle w:val="Abstract"/>
-      </w:pPr>
-      <w:r>
-        <w:t xml:space="preserve">Tłumaczenie</w:t>
-      </w:r>
-      <w:r>
-        <w:t xml:space="preserve"> </w:t>
-      </w:r>
-      <w:r>
-        <w:t xml:space="preserve">książki</w:t>
-      </w:r>
-      <w:r>
-        <w:t xml:space="preserve"> </w:t>
-      </w:r>
-      <w:r>
-        <w:t xml:space="preserve">Bóg</w:t>
-      </w:r>
-      <w:r>
-        <w:t xml:space="preserve"> </w:t>
-      </w:r>
-      <w:r>
-        <w:t xml:space="preserve">zachował</w:t>
-      </w:r>
-      <w:r>
-        <w:t xml:space="preserve"> </w:t>
-      </w:r>
-      <w:r>
-        <w:t xml:space="preserve">swój</w:t>
-      </w:r>
-      <w:r>
-        <w:t xml:space="preserve"> </w:t>
-      </w:r>
-      <w:r>
-        <w:t xml:space="preserve">tekst!</w:t>
-      </w:r>
-      <w:r>
-        <w:t xml:space="preserve"> </w:t>
-      </w:r>
-      <w:r>
-        <w:t xml:space="preserve">Boskie</w:t>
-      </w:r>
-      <w:r>
-        <w:t xml:space="preserve"> </w:t>
-      </w:r>
-      <w:r>
-        <w:t xml:space="preserve">zachowanie</w:t>
-      </w:r>
-      <w:r>
-        <w:t xml:space="preserve"> </w:t>
-      </w:r>
-      <w:r>
-        <w:t xml:space="preserve">Nowego</w:t>
-      </w:r>
-      <w:r>
-        <w:t xml:space="preserve"> </w:t>
-      </w:r>
-      <w:r>
-        <w:t xml:space="preserve">Testamentu</w:t>
-      </w:r>
-      <w:r>
-        <w:t xml:space="preserve"> </w:t>
-      </w:r>
-      <w:r>
-        <w:t xml:space="preserve">-</w:t>
-      </w:r>
-      <w:r>
-        <w:t xml:space="preserve"> </w:t>
-      </w:r>
-      <w:r>
-        <w:t xml:space="preserve">Wilbur</w:t>
-      </w:r>
-      <w:r>
-        <w:t xml:space="preserve"> </w:t>
-      </w:r>
-      <w:r>
-        <w:t xml:space="preserve">N.</w:t>
-      </w:r>
-      <w:r>
-        <w:t xml:space="preserve"> </w:t>
-      </w:r>
-      <w:r>
-        <w:t xml:space="preserve">Pickering,</w:t>
-      </w:r>
-      <w:r>
-        <w:t xml:space="preserve"> </w:t>
-      </w:r>
-      <w:r>
-        <w:t xml:space="preserve">ThM</w:t>
-      </w:r>
-      <w:r>
-        <w:t xml:space="preserve"> </w:t>
-      </w:r>
-      <w:r>
-        <w:t xml:space="preserve">PhD</w:t>
-      </w:r>
-    </w:p>
     <w:sdt>
       <w:sdtPr>
         <w:docPartObj>
@@ -1585,7 +1405,7 @@
         <w:rFonts w:asciiTheme="minorHAnsi" w:eastAsiaTheme="minorHAnsi" w:hAnsiTheme="minorHAnsi" w:cstheme="minorBidi"/>
         <w:sz w:val="24"/>
         <w:szCs w:val="24"/>
-        <w:lang w:val="pl-PL" w:eastAsia="en-US" w:bidi="ar-SA"/>
+        <w:lang w:val="en-US" w:eastAsia="en-US" w:bidi="ar-SA"/>
       </w:rPr>
     </w:rPrDefault>
     <w:pPrDefault>

</xml_diff>

<commit_message>
Add translator footnote indicator
</commit_message>
<xml_diff>
--- a/build/docx/BogZachowalSwojTekst.docx
+++ b/build/docx/BogZachowalSwojTekst.docx
@@ -646,10 +646,10 @@
         <w:t xml:space="preserve"> </w:t>
       </w:r>
       <w:r>
-        <w:t xml:space="preserve">Krytyka tekstu ma na celu odtworzyć pierwotne brzmienie dzieła, którego oryginalne dokumenty zostały utracone. Krytyka tekstu jest potrzebna dla wszystkich 27 ksiąg Nowego Testamentu, gdyż żaden oryginalny dokument Nowego Testamentu nie ostał się do dzisiaj, a kopie, które dzisiaj posiadamy, różnią się pomiędzy sobą.</w:t>
-      </w:r>
-      <w:r>
-        <w:br/>
+        <w:t xml:space="preserve">Krytyka tekstu ma na celu odtworzyć pierwotne brzmienie dzieła, którego oryginalne dokumenty zostały utracone. Krytyka tekstu jest potrzebna dla wszystkich 27 ksiąg Nowego Testamentu, gdyż żaden oryginalny dokument Nowego Testamentu nie ostał się do dzisiaj, a kopie, które dzisiaj posiadamy, różnią się pomiędzy sobą. [przyp. tłum.]</w:t>
+      </w:r>
+      <w:r>
+        <w:t xml:space="preserve"> </w:t>
       </w:r>
       <w:r>
         <w:t xml:space="preserve">https://pl.wikipedia.org/wiki/Krytyka_tekstu</w:t>

</xml_diff>